<commit_message>
PV verschoben, Mitschriften BioTools neu
</commit_message>
<xml_diff>
--- a/Studium MW/Projektmanagement/Mitschriften.docx
+++ b/Studium MW/Projektmanagement/Mitschriften.docx
@@ -95,8 +95,6 @@
           <w:numId w:val="1"/>
         </w:numPr>
       </w:pPr>
-      <w:bookmarkStart w:id="0" w:name="_GoBack"/>
-      <w:bookmarkEnd w:id="0"/>
     </w:p>
     <w:p>
       <w:pPr>
@@ -170,6 +168,154 @@
         <w:t>Teilnahme an einem Ideenwettbewerb</w:t>
       </w:r>
     </w:p>
+    <w:p>
+      <w:bookmarkStart w:id="0" w:name="_GoBack"/>
+      <w:bookmarkEnd w:id="0"/>
+    </w:p>
+    <w:tbl>
+      <w:tblPr>
+        <w:tblStyle w:val="Tabellenraster"/>
+        <w:tblW w:w="0" w:type="auto"/>
+        <w:tblLook w:val="04A0" w:firstRow="1" w:lastRow="0" w:firstColumn="1" w:lastColumn="0" w:noHBand="0" w:noVBand="1"/>
+      </w:tblPr>
+      <w:tblGrid>
+        <w:gridCol w:w="4606"/>
+        <w:gridCol w:w="4606"/>
+      </w:tblGrid>
+      <w:tr>
+        <w:tc>
+          <w:tcPr>
+            <w:tcW w:w="4606" w:type="dxa"/>
+          </w:tcPr>
+          <w:p>
+            <w:r>
+              <w:t>20.10</w:t>
+            </w:r>
+          </w:p>
+        </w:tc>
+        <w:tc>
+          <w:tcPr>
+            <w:tcW w:w="4606" w:type="dxa"/>
+          </w:tcPr>
+          <w:p>
+            <w:r>
+              <w:t>Teambildung</w:t>
+            </w:r>
+          </w:p>
+        </w:tc>
+      </w:tr>
+      <w:tr>
+        <w:tc>
+          <w:tcPr>
+            <w:tcW w:w="4606" w:type="dxa"/>
+          </w:tcPr>
+          <w:p>
+            <w:r>
+              <w:t>27.10</w:t>
+            </w:r>
+          </w:p>
+        </w:tc>
+        <w:tc>
+          <w:tcPr>
+            <w:tcW w:w="4606" w:type="dxa"/>
+          </w:tcPr>
+          <w:p>
+            <w:r>
+              <w:t>Freie Einteilung</w:t>
+            </w:r>
+          </w:p>
+        </w:tc>
+      </w:tr>
+      <w:tr>
+        <w:tc>
+          <w:tcPr>
+            <w:tcW w:w="4606" w:type="dxa"/>
+          </w:tcPr>
+          <w:p>
+            <w:r>
+              <w:t>03.11</w:t>
+            </w:r>
+          </w:p>
+        </w:tc>
+        <w:tc>
+          <w:tcPr>
+            <w:tcW w:w="4606" w:type="dxa"/>
+          </w:tcPr>
+          <w:p>
+            <w:r>
+              <w:t>Konsultation</w:t>
+            </w:r>
+          </w:p>
+        </w:tc>
+      </w:tr>
+      <w:tr>
+        <w:tc>
+          <w:tcPr>
+            <w:tcW w:w="4606" w:type="dxa"/>
+          </w:tcPr>
+          <w:p>
+            <w:r>
+              <w:t>10.11</w:t>
+            </w:r>
+          </w:p>
+        </w:tc>
+        <w:tc>
+          <w:tcPr>
+            <w:tcW w:w="4606" w:type="dxa"/>
+          </w:tcPr>
+          <w:p>
+            <w:r>
+              <w:t>Freie Einteilung</w:t>
+            </w:r>
+          </w:p>
+        </w:tc>
+      </w:tr>
+      <w:tr>
+        <w:tc>
+          <w:tcPr>
+            <w:tcW w:w="4606" w:type="dxa"/>
+          </w:tcPr>
+          <w:p>
+            <w:r>
+              <w:t>14.11</w:t>
+            </w:r>
+          </w:p>
+        </w:tc>
+        <w:tc>
+          <w:tcPr>
+            <w:tcW w:w="4606" w:type="dxa"/>
+          </w:tcPr>
+          <w:p>
+            <w:r>
+              <w:t>Abgabe Shorty</w:t>
+            </w:r>
+          </w:p>
+        </w:tc>
+      </w:tr>
+      <w:tr>
+        <w:tc>
+          <w:tcPr>
+            <w:tcW w:w="4606" w:type="dxa"/>
+          </w:tcPr>
+          <w:p>
+            <w:r>
+              <w:t>17.11</w:t>
+            </w:r>
+          </w:p>
+        </w:tc>
+        <w:tc>
+          <w:tcPr>
+            <w:tcW w:w="4606" w:type="dxa"/>
+          </w:tcPr>
+          <w:p>
+            <w:r>
+              <w:t>Freie Einteilung</w:t>
+            </w:r>
+          </w:p>
+        </w:tc>
+      </w:tr>
+    </w:tbl>
+    <w:p/>
     <w:sectPr>
       <w:pgSz w:w="11906" w:h="16838"/>
       <w:pgMar w:top="1417" w:right="1417" w:bottom="1134" w:left="1417" w:header="708" w:footer="708" w:gutter="0"/>
@@ -499,6 +645,25 @@
       <w:contextualSpacing/>
     </w:pPr>
   </w:style>
+  <w:style w:type="table" w:styleId="Tabellenraster">
+    <w:name w:val="Table Grid"/>
+    <w:basedOn w:val="NormaleTabelle"/>
+    <w:uiPriority w:val="59"/>
+    <w:rsid w:val="00534A5E"/>
+    <w:pPr>
+      <w:spacing w:after="0" w:line="240" w:lineRule="auto"/>
+    </w:pPr>
+    <w:tblPr>
+      <w:tblBorders>
+        <w:top w:val="single" w:sz="4" w:space="0" w:color="auto"/>
+        <w:left w:val="single" w:sz="4" w:space="0" w:color="auto"/>
+        <w:bottom w:val="single" w:sz="4" w:space="0" w:color="auto"/>
+        <w:right w:val="single" w:sz="4" w:space="0" w:color="auto"/>
+        <w:insideH w:val="single" w:sz="4" w:space="0" w:color="auto"/>
+        <w:insideV w:val="single" w:sz="4" w:space="0" w:color="auto"/>
+      </w:tblBorders>
+    </w:tblPr>
+  </w:style>
 </w:styles>
 </file>
 
@@ -699,6 +864,25 @@
       <w:ind w:left="720"/>
       <w:contextualSpacing/>
     </w:pPr>
+  </w:style>
+  <w:style w:type="table" w:styleId="Tabellenraster">
+    <w:name w:val="Table Grid"/>
+    <w:basedOn w:val="NormaleTabelle"/>
+    <w:uiPriority w:val="59"/>
+    <w:rsid w:val="00534A5E"/>
+    <w:pPr>
+      <w:spacing w:after="0" w:line="240" w:lineRule="auto"/>
+    </w:pPr>
+    <w:tblPr>
+      <w:tblBorders>
+        <w:top w:val="single" w:sz="4" w:space="0" w:color="auto"/>
+        <w:left w:val="single" w:sz="4" w:space="0" w:color="auto"/>
+        <w:bottom w:val="single" w:sz="4" w:space="0" w:color="auto"/>
+        <w:right w:val="single" w:sz="4" w:space="0" w:color="auto"/>
+        <w:insideH w:val="single" w:sz="4" w:space="0" w:color="auto"/>
+        <w:insideV w:val="single" w:sz="4" w:space="0" w:color="auto"/>
+      </w:tblBorders>
+    </w:tblPr>
   </w:style>
 </w:styles>
 </file>

</xml_diff>